<commit_message>
Update Tesla Model S Datasheet expanded.docx
</commit_message>
<xml_diff>
--- a/Tesla Model S Datasheet expanded.docx
+++ b/Tesla Model S Datasheet expanded.docx
@@ -4736,8 +4736,33 @@
           <w:szCs w:val="24"/>
         </w:rPr>
       </w:pPr>
-      <w:bookmarkStart w:id="0" w:name="_GoBack"/>
-      <w:bookmarkEnd w:id="0"/>
+    </w:p>
+    <w:p>
+      <w:pPr>
+        <w:rPr>
+          <w:b/>
+          <w:sz w:val="28"/>
+          <w:szCs w:val="24"/>
+        </w:rPr>
+      </w:pPr>
+      <w:r>
+        <w:rPr>
+          <w:b/>
+          <w:sz w:val="28"/>
+          <w:szCs w:val="24"/>
+        </w:rPr>
+        <w:br w:type="page"/>
+      </w:r>
+    </w:p>
+    <w:p>
+      <w:pPr>
+        <w:jc w:val="center"/>
+        <w:rPr>
+          <w:b/>
+          <w:sz w:val="28"/>
+          <w:szCs w:val="24"/>
+        </w:rPr>
+      </w:pPr>
     </w:p>
     <w:tbl>
       <w:tblPr>
@@ -4792,7 +4817,6 @@
                 <w:color w:val="000000"/>
                 <w:lang w:eastAsia="hu-HU"/>
               </w:rPr>
-              <w:lastRenderedPageBreak/>
               <w:t>Charging</w:t>
             </w:r>
             <w:proofErr w:type="spellEnd"/>
@@ -5978,13 +6002,14 @@
     </w:tbl>
     <w:p>
       <w:pPr>
-        <w:jc w:val="center"/>
         <w:rPr>
           <w:b/>
           <w:sz w:val="28"/>
           <w:szCs w:val="24"/>
         </w:rPr>
       </w:pPr>
+      <w:bookmarkStart w:id="0" w:name="_GoBack"/>
+      <w:bookmarkEnd w:id="0"/>
     </w:p>
     <w:sectPr>
       <w:pgSz w:w="11906" w:h="16838"/>

</xml_diff>